<commit_message>
actualizo files luego de subir paper a OG
</commit_message>
<xml_diff>
--- a/Highlights.docx
+++ b/Highlights.docx
@@ -113,14 +113,7 @@
           <w:rFonts w:ascii="Arial" w:hAnsi="Arial" w:cs="Arial"/>
           <w:lang w:val="en-US"/>
         </w:rPr>
-        <w:t xml:space="preserve">Buenos Aires sediments contained </w:t>
-      </w:r>
-      <w:r>
-        <w:rPr>
-          <w:rFonts w:ascii="Arial" w:hAnsi="Arial" w:cs="Arial"/>
-          <w:lang w:val="en-US"/>
-        </w:rPr>
-        <w:t xml:space="preserve">huge </w:t>
+        <w:t xml:space="preserve">Buenos Aires sediments contained huge </w:t>
       </w:r>
       <w:proofErr w:type="spellStart"/>
       <w:r>
@@ -143,35 +136,7 @@
           <w:rFonts w:ascii="Arial" w:hAnsi="Arial" w:cs="Arial"/>
           <w:lang w:val="en-US"/>
         </w:rPr>
-        <w:t xml:space="preserve"> </w:t>
-      </w:r>
-      <w:r>
-        <w:rPr>
-          <w:rFonts w:ascii="Arial" w:hAnsi="Arial" w:cs="Arial"/>
-          <w:lang w:val="en-US"/>
-        </w:rPr>
-        <w:t>level</w:t>
-      </w:r>
-      <w:r>
-        <w:rPr>
-          <w:rFonts w:ascii="Arial" w:hAnsi="Arial" w:cs="Arial"/>
-          <w:lang w:val="en-US"/>
-        </w:rPr>
-        <w:t>s</w:t>
-      </w:r>
-      <w:r>
-        <w:rPr>
-          <w:rFonts w:ascii="Arial" w:hAnsi="Arial" w:cs="Arial"/>
-          <w:lang w:val="en-US"/>
-        </w:rPr>
-        <w:t>,</w:t>
-      </w:r>
-      <w:r>
-        <w:rPr>
-          <w:rFonts w:ascii="Arial" w:hAnsi="Arial" w:cs="Arial"/>
-          <w:lang w:val="en-US"/>
-        </w:rPr>
-        <w:t xml:space="preserve"> similar to sewage sludge</w:t>
+        <w:t xml:space="preserve"> levels, similar to sewage sludge</w:t>
       </w:r>
     </w:p>
     <w:p>
@@ -220,42 +185,23 @@
           <w:rFonts w:ascii="Arial" w:hAnsi="Arial" w:cs="Arial"/>
           <w:lang w:val="en-US"/>
         </w:rPr>
-        <w:t>Higher</w:t>
-      </w:r>
-      <w:r>
-        <w:rPr>
-          <w:rFonts w:ascii="Arial" w:hAnsi="Arial" w:cs="Arial"/>
-          <w:lang w:val="en-US"/>
-        </w:rPr>
-        <w:t xml:space="preserve"> </w:t>
-      </w:r>
-      <w:r>
-        <w:rPr>
-          <w:rFonts w:ascii="Arial" w:hAnsi="Arial" w:cs="Arial"/>
-          <w:lang w:val="en-US"/>
-        </w:rPr>
-        <w:t>particle flux and anoxic sediments</w:t>
-      </w:r>
-      <w:r>
-        <w:rPr>
-          <w:rFonts w:ascii="Arial" w:hAnsi="Arial" w:cs="Arial"/>
-          <w:lang w:val="en-US"/>
-        </w:rPr>
-        <w:t xml:space="preserve"> </w:t>
-      </w:r>
-      <w:r>
-        <w:rPr>
-          <w:rFonts w:ascii="Arial" w:hAnsi="Arial" w:cs="Arial"/>
-          <w:lang w:val="en-US"/>
-        </w:rPr>
-        <w:t>at Buenos Aires</w:t>
-      </w:r>
-      <w:r>
-        <w:rPr>
-          <w:rFonts w:ascii="Arial" w:hAnsi="Arial" w:cs="Arial"/>
-          <w:lang w:val="en-US"/>
-        </w:rPr>
-        <w:t xml:space="preserve"> favored sterol preservation </w:t>
+        <w:t>Higher flux</w:t>
+      </w:r>
+      <w:r>
+        <w:rPr>
+          <w:rFonts w:ascii="Arial" w:hAnsi="Arial" w:cs="Arial"/>
+          <w:lang w:val="en-US"/>
+        </w:rPr>
+        <w:t>es</w:t>
+      </w:r>
+      <w:bookmarkStart w:id="0" w:name="_GoBack"/>
+      <w:bookmarkEnd w:id="0"/>
+      <w:r>
+        <w:rPr>
+          <w:rFonts w:ascii="Arial" w:hAnsi="Arial" w:cs="Arial"/>
+          <w:lang w:val="en-US"/>
+        </w:rPr>
+        <w:t xml:space="preserve"> and anoxic sediments at Buenos Aires favored sterol preservation </w:t>
       </w:r>
     </w:p>
     <w:p>
@@ -266,8 +212,6 @@
           <w:lang w:val="en-US"/>
         </w:rPr>
       </w:pPr>
-      <w:bookmarkStart w:id="0" w:name="_GoBack"/>
-      <w:bookmarkEnd w:id="0"/>
     </w:p>
     <w:p>
       <w:pPr>

</xml_diff>